<commit_message>
Jagsir - Add new files
- New classes for header, footer, body, side bars
- Master page based on above classes for registered users
- Database class added
- Design files added like style sheets, javascript files, jQuery files
</commit_message>
<xml_diff>
--- a/documentation/Feature Specifications PHP - Jagsir Singh.docx
+++ b/documentation/Feature Specifications PHP - Jagsir Singh.docx
@@ -71,6 +71,8 @@
       <w:sdtPr>
         <w:rPr>
           <w:rFonts w:asciiTheme="majorHAnsi" w:eastAsiaTheme="majorEastAsia" w:hAnsiTheme="majorHAnsi" w:cstheme="majorBidi"/>
+          <w:sz w:val="28"/>
+          <w:lang w:val="en-CA"/>
         </w:rPr>
         <w:id w:val="303937030"/>
         <w:docPartObj>
@@ -86,7 +88,6 @@
           <w:color w:val="C0504D" w:themeColor="accent2"/>
           <w:sz w:val="36"/>
           <w:u w:val="single"/>
-          <w:lang w:val="en-CA"/>
         </w:rPr>
       </w:sdtEndPr>
       <w:sdtContent>
@@ -177,8 +178,10 @@
                 <w:sdtPr>
                   <w:rPr>
                     <w:rFonts w:asciiTheme="majorHAnsi" w:eastAsiaTheme="majorEastAsia" w:hAnsiTheme="majorHAnsi" w:cstheme="majorBidi"/>
+                    <w:color w:val="0000FF" w:themeColor="hyperlink"/>
                     <w:sz w:val="28"/>
                     <w:szCs w:val="28"/>
+                    <w:u w:val="single"/>
                   </w:rPr>
                   <w:alias w:val="Subtitle"/>
                   <w:id w:val="13406923"/>
@@ -336,7 +339,7 @@
                     <w:docPart w:val="5F16F01B2DB143439D1CDD2155C83995"/>
                   </w:placeholder>
                   <w:dataBinding w:prefixMappings="xmlns:ns0='http://schemas.microsoft.com/office/2006/coverPageProps'" w:xpath="/ns0:CoverPageProperties[1]/ns0:PublishDate[1]" w:storeItemID="{55AF091B-3C7A-41E3-B477-F2FDAA23CFDA}"/>
-                  <w:date w:fullDate="2014-02-20T00:00:00Z">
+                  <w:date w:fullDate="2014-02-26T00:00:00Z">
                     <w:dateFormat w:val="M/d/yyyy"/>
                     <w:lid w:val="en-US"/>
                     <w:storeMappedDataAs w:val="dateTime"/>
@@ -355,7 +358,13 @@
                       <w:rPr>
                         <w:color w:val="4F81BD" w:themeColor="accent1"/>
                       </w:rPr>
-                      <w:t>2/20/2014</w:t>
+                      <w:t>2/26</w:t>
+                    </w:r>
+                    <w:r>
+                      <w:rPr>
+                        <w:color w:val="4F81BD" w:themeColor="accent1"/>
+                      </w:rPr>
+                      <w:t>/2014</w:t>
                     </w:r>
                   </w:p>
                 </w:sdtContent>
@@ -5441,7 +5450,7 @@
         <w:lang w:val="en-US" w:eastAsia="zh-TW"/>
       </w:rPr>
       <w:pict>
-        <v:shape id="_x0000_s4097" type="#_x0000_t202" style="position:absolute;margin-left:4952pt;margin-top:0;width:1in;height:13.45pt;z-index:251660288;mso-width-percent:1000;mso-position-horizontal:right;mso-position-horizontal-relative:page;mso-position-vertical:center;mso-position-vertical-relative:top-margin-area;mso-width-percent:1000;mso-width-relative:right-margin-area;v-text-anchor:middle" o:allowincell="f" fillcolor="#4f81bd [3204]" stroked="f">
+        <v:shape id="_x0000_s4097" type="#_x0000_t202" style="position:absolute;margin-left:4984pt;margin-top:0;width:1in;height:13.45pt;z-index:251660288;mso-width-percent:1000;mso-position-horizontal:right;mso-position-horizontal-relative:page;mso-position-vertical:center;mso-position-vertical-relative:top-margin-area;mso-width-percent:1000;mso-width-relative:right-margin-area;v-text-anchor:middle" o:allowincell="f" fillcolor="#4f81bd [3204]" stroked="f">
           <v:textbox style="mso-next-textbox:#_x0000_s4097;mso-fit-shape-to-text:t" inset=",0,,0">
             <w:txbxContent>
               <w:p>
@@ -5960,35 +5969,6 @@
     </w:docPart>
     <w:docPart>
       <w:docPartPr>
-        <w:name w:val="5F16F01B2DB143439D1CDD2155C83995"/>
-        <w:category>
-          <w:name w:val="General"/>
-          <w:gallery w:val="placeholder"/>
-        </w:category>
-        <w:types>
-          <w:type w:val="bbPlcHdr"/>
-        </w:types>
-        <w:behaviors>
-          <w:behavior w:val="content"/>
-        </w:behaviors>
-        <w:guid w:val="{D47E8C40-72AE-4F23-B933-09051E9BACAD}"/>
-      </w:docPartPr>
-      <w:docPartBody>
-        <w:p>
-          <w:pPr>
-            <w:pStyle w:val="5F16F01B2DB143439D1CDD2155C83995"/>
-          </w:pPr>
-          <w:r>
-            <w:rPr>
-              <w:color w:val="4F81BD" w:themeColor="accent1"/>
-            </w:rPr>
-            <w:t>[Pick the date]</w:t>
-          </w:r>
-        </w:p>
-      </w:docPartBody>
-    </w:docPart>
-    <w:docPart>
-      <w:docPartPr>
         <w:name w:val="5CF9C00DAE06414AAFFEB1913CA94A7B"/>
         <w:category>
           <w:name w:val="General"/>
@@ -6086,8 +6066,9 @@
     <w:panose1 w:val="020B0604030504040204"/>
     <w:charset w:val="00"/>
     <w:family w:val="swiss"/>
+    <w:notTrueType/>
     <w:pitch w:val="variable"/>
-    <w:sig w:usb0="E1002EFF" w:usb1="C000605B" w:usb2="00000029" w:usb3="00000000" w:csb0="000101FF" w:csb1="00000000"/>
+    <w:sig w:usb0="00000003" w:usb1="00000000" w:usb2="00000000" w:usb3="00000000" w:csb0="00000001" w:csb1="00000000"/>
   </w:font>
 </w:fonts>
 </file>
@@ -6103,6 +6084,7 @@
   <w:rsids>
     <w:rsidRoot w:val="007C26F6"/>
     <w:rsid w:val="0053776C"/>
+    <w:rsid w:val="005510AE"/>
     <w:rsid w:val="007C26F6"/>
   </w:rsids>
   <m:mathPr>
@@ -6284,6 +6266,7 @@
   <w:style w:type="paragraph" w:default="1" w:styleId="Normal">
     <w:name w:val="Normal"/>
     <w:qFormat/>
+    <w:rsid w:val="005510AE"/>
   </w:style>
   <w:style w:type="character" w:default="1" w:styleId="DefaultParagraphFont">
     <w:name w:val="Default Paragraph Font"/>
@@ -6683,7 +6666,7 @@
 
 <file path=customXml/item1.xml><?xml version="1.0" encoding="utf-8"?>
 <CoverPageProperties xmlns="http://schemas.microsoft.com/office/2006/coverPageProps">
-  <PublishDate>2014-02-20T00:00:00</PublishDate>
+  <PublishDate>2014-02-26T00:00:00</PublishDate>
   <Abstract/>
   <CompanyAddress/>
   <CompanyPhone/>

</xml_diff>